<commit_message>
Documentation todo list.. need page numbers starting at 1. Project Description
</commit_message>
<xml_diff>
--- a/docs/analysis/Project Report.docx
+++ b/docs/analysis/Project Report.docx
@@ -39,82 +39,38 @@
     </w:p>
     <w:p>
       <w:pPr>
+        <w:jc w:val="center"/>
         <w:rPr>
           <w:b/>
-        </w:rPr>
-      </w:pPr>
-    </w:p>
-    <w:p>
-      <w:pPr>
+          <w:sz w:val="40"/>
+          <w:szCs w:val="40"/>
+        </w:rPr>
+      </w:pPr>
+      <w:r>
         <w:rPr>
           <w:b/>
-        </w:rPr>
-      </w:pPr>
-    </w:p>
-    <w:p>
-      <w:pPr>
+          <w:sz w:val="40"/>
+          <w:szCs w:val="40"/>
+        </w:rPr>
+        <w:t>Agile Records</w:t>
+      </w:r>
+    </w:p>
+    <w:p>
+      <w:pPr>
+        <w:jc w:val="center"/>
         <w:rPr>
           <w:b/>
-        </w:rPr>
-      </w:pPr>
-    </w:p>
-    <w:p>
-      <w:pPr>
+          <w:sz w:val="40"/>
+          <w:szCs w:val="40"/>
+        </w:rPr>
+      </w:pPr>
+      <w:r>
         <w:rPr>
           <w:b/>
-        </w:rPr>
-      </w:pPr>
-    </w:p>
-    <w:p>
-      <w:pPr>
-        <w:rPr>
-          <w:b/>
-        </w:rPr>
-      </w:pPr>
-    </w:p>
-    <w:p>
-      <w:pPr>
-        <w:jc w:val="center"/>
-        <w:rPr>
-          <w:b/>
-        </w:rPr>
-      </w:pPr>
-    </w:p>
-    <w:p>
-      <w:pPr>
-        <w:jc w:val="center"/>
-        <w:rPr>
-          <w:b/>
-          <w:sz w:val="32"/>
-        </w:rPr>
-      </w:pPr>
-      <w:r>
-        <w:rPr>
-          <w:b/>
-          <w:sz w:val="32"/>
-        </w:rPr>
-        <w:t>Agile Records</w:t>
-      </w:r>
-    </w:p>
-    <w:p>
-      <w:pPr>
-        <w:jc w:val="center"/>
-        <w:rPr>
-          <w:b/>
-        </w:rPr>
-      </w:pPr>
-      <w:r>
-        <w:rPr>
-          <w:b/>
-        </w:rPr>
-        <w:t xml:space="preserve"> </w:t>
-      </w:r>
-      <w:r>
-        <w:rPr>
-          <w:b/>
-          <w:sz w:val="32"/>
-        </w:rPr>
-        <w:t>Report</w:t>
+          <w:sz w:val="40"/>
+          <w:szCs w:val="40"/>
+        </w:rPr>
+        <w:t xml:space="preserve"> Report</w:t>
       </w:r>
     </w:p>
     <w:p>
@@ -1046,8 +1002,6 @@
           </w:rPr>
           <w:t>Sequence Diagram</w:t>
         </w:r>
-        <w:bookmarkStart w:id="0" w:name="_GoBack"/>
-        <w:bookmarkEnd w:id="0"/>
         <w:r>
           <w:rPr>
             <w:rStyle w:val="IndexLink"/>
@@ -1456,12 +1410,21 @@
         </w:r>
       </w:hyperlink>
     </w:p>
-    <w:p/>
     <w:p>
       <w:pPr>
         <w:suppressAutoHyphens w:val="0"/>
         <w:spacing w:after="160" w:line="259" w:lineRule="auto"/>
-      </w:pPr>
+        <w:rPr>
+          <w:rFonts w:ascii="Arial" w:hAnsi="Arial" w:cs="Arial"/>
+          <w:b/>
+          <w:bCs/>
+          <w:sz w:val="32"/>
+          <w:szCs w:val="32"/>
+        </w:rPr>
+      </w:pPr>
+      <w:r>
+        <w:br w:type="page"/>
+      </w:r>
     </w:p>
     <w:p>
       <w:pPr>
@@ -1472,6 +1435,7 @@
         </w:numPr>
       </w:pPr>
       <w:r>
+        <w:lastRenderedPageBreak/>
         <w:t>Project Description</w:t>
       </w:r>
       <w:r>
@@ -1479,18 +1443,68 @@
       </w:r>
     </w:p>
     <w:p/>
+    <w:p>
+      <w:pPr>
+        <w:rPr>
+          <w:b/>
+          <w:sz w:val="32"/>
+          <w:szCs w:val="32"/>
+        </w:rPr>
+      </w:pPr>
+      <w:r>
+        <w:rPr>
+          <w:b/>
+          <w:sz w:val="32"/>
+          <w:szCs w:val="32"/>
+        </w:rPr>
+        <w:t>Description</w:t>
+      </w:r>
+    </w:p>
     <w:p>
       <w:pPr>
         <w:suppressAutoHyphens w:val="0"/>
         <w:spacing w:after="0" w:line="240" w:lineRule="auto"/>
         <w:rPr>
-          <w:b/>
-          <w:bCs/>
-          <w:sz w:val="32"/>
-          <w:szCs w:val="32"/>
-        </w:rPr>
-      </w:pPr>
-      <w:r>
+          <w:color w:val="000000"/>
+          <w:szCs w:val="24"/>
+          <w:lang w:eastAsia="en-US"/>
+        </w:rPr>
+      </w:pPr>
+      <w:r>
+        <w:rPr>
+          <w:color w:val="000000"/>
+          <w:szCs w:val="24"/>
+          <w:lang w:eastAsia="en-US"/>
+        </w:rPr>
+        <w:t xml:space="preserve">As part of our software engineering course, we will design a Student Information Management System. This system will keep track of student details and allow administrators to edit these details. The system will have two modes of usage; administrator mode and user mode. Users will be able to login using their passwords and view information the system has kept track of via database. Upon giving the system credentials, users will be logged in as an administrator or student depending on which account the given credentials belong too. </w:t>
+      </w:r>
+    </w:p>
+    <w:p>
+      <w:pPr>
+        <w:suppressAutoHyphens w:val="0"/>
+        <w:spacing w:after="0" w:line="240" w:lineRule="auto"/>
+        <w:rPr>
+          <w:color w:val="000000"/>
+          <w:szCs w:val="24"/>
+          <w:lang w:eastAsia="en-US"/>
+        </w:rPr>
+      </w:pPr>
+    </w:p>
+    <w:p>
+      <w:pPr>
+        <w:suppressAutoHyphens w:val="0"/>
+        <w:spacing w:after="160" w:line="259" w:lineRule="auto"/>
+        <w:rPr>
+          <w:color w:val="000000"/>
+          <w:szCs w:val="24"/>
+          <w:lang w:eastAsia="en-US"/>
+        </w:rPr>
+      </w:pPr>
+    </w:p>
+    <w:p>
+      <w:pPr>
+        <w:suppressAutoHyphens w:val="0"/>
+        <w:spacing w:after="0" w:line="240" w:lineRule="auto"/>
         <w:rPr>
           <w:b/>
           <w:bCs/>
@@ -1499,65 +1513,8 @@
           <w:szCs w:val="32"/>
           <w:lang w:eastAsia="en-US"/>
         </w:rPr>
-        <w:t>Intro</w:t>
-      </w:r>
-    </w:p>
-    <w:p>
-      <w:pPr>
-        <w:suppressAutoHyphens w:val="0"/>
-        <w:spacing w:after="0" w:line="240" w:lineRule="auto"/>
-        <w:rPr>
-          <w:color w:val="000000"/>
-          <w:szCs w:val="24"/>
-          <w:lang w:eastAsia="en-US"/>
-        </w:rPr>
-      </w:pPr>
-    </w:p>
-    <w:p>
-      <w:pPr>
-        <w:suppressAutoHyphens w:val="0"/>
-        <w:spacing w:after="0" w:line="240" w:lineRule="auto"/>
-        <w:rPr>
-          <w:color w:val="000000"/>
-          <w:szCs w:val="24"/>
-          <w:lang w:eastAsia="en-US"/>
-        </w:rPr>
-      </w:pPr>
-      <w:r>
-        <w:rPr>
-          <w:color w:val="000000"/>
-          <w:szCs w:val="24"/>
-          <w:lang w:eastAsia="en-US"/>
-        </w:rPr>
-        <w:t xml:space="preserve">As part of our software engineering course, we will design a Student Information Management System. This system will keep track of student details and allow administrators to edit these details. The system will have two modes of usage; administrator mode and user mode. Users will be able to login using their passwords and view information the system has kept track of via database. Upon giving the system credentials, users will be logged in as an administrator or student depending on which account the given credentials belong too. </w:t>
-      </w:r>
-    </w:p>
-    <w:p>
-      <w:pPr>
-        <w:suppressAutoHyphens w:val="0"/>
-        <w:spacing w:after="0" w:line="240" w:lineRule="auto"/>
-        <w:rPr>
-          <w:color w:val="000000"/>
-          <w:szCs w:val="24"/>
-          <w:lang w:eastAsia="en-US"/>
-        </w:rPr>
-      </w:pPr>
-    </w:p>
-    <w:p>
-      <w:pPr>
-        <w:suppressAutoHyphens w:val="0"/>
-        <w:spacing w:after="160" w:line="259" w:lineRule="auto"/>
-        <w:rPr>
-          <w:color w:val="000000"/>
-          <w:szCs w:val="24"/>
-          <w:lang w:eastAsia="en-US"/>
-        </w:rPr>
-      </w:pPr>
-    </w:p>
-    <w:p>
-      <w:pPr>
-        <w:suppressAutoHyphens w:val="0"/>
-        <w:spacing w:after="0" w:line="240" w:lineRule="auto"/>
+      </w:pPr>
+      <w:r>
         <w:rPr>
           <w:b/>
           <w:bCs/>
@@ -1566,8 +1523,364 @@
           <w:szCs w:val="32"/>
           <w:lang w:eastAsia="en-US"/>
         </w:rPr>
-      </w:pPr>
-      <w:r>
+        <w:t>Student Functionality</w:t>
+      </w:r>
+    </w:p>
+    <w:p>
+      <w:pPr>
+        <w:suppressAutoHyphens w:val="0"/>
+        <w:spacing w:after="0" w:line="240" w:lineRule="auto"/>
+        <w:rPr>
+          <w:color w:val="000000"/>
+          <w:szCs w:val="24"/>
+          <w:lang w:eastAsia="en-US"/>
+        </w:rPr>
+      </w:pPr>
+    </w:p>
+    <w:p>
+      <w:pPr>
+        <w:suppressAutoHyphens w:val="0"/>
+        <w:spacing w:after="0" w:line="240" w:lineRule="auto"/>
+      </w:pPr>
+      <w:r>
+        <w:rPr>
+          <w:color w:val="000000"/>
+          <w:szCs w:val="24"/>
+          <w:lang w:eastAsia="en-US"/>
+        </w:rPr>
+        <w:t xml:space="preserve">If user logs in on student account, they will be sent to the main student page, which will list all relevant student information from the database system. </w:t>
+      </w:r>
+    </w:p>
+    <w:p>
+      <w:pPr>
+        <w:suppressAutoHyphens w:val="0"/>
+        <w:spacing w:after="0" w:line="240" w:lineRule="auto"/>
+        <w:rPr>
+          <w:color w:val="000000"/>
+          <w:szCs w:val="24"/>
+          <w:lang w:eastAsia="en-US"/>
+        </w:rPr>
+      </w:pPr>
+    </w:p>
+    <w:p>
+      <w:pPr>
+        <w:suppressAutoHyphens w:val="0"/>
+        <w:spacing w:after="0" w:line="240" w:lineRule="auto"/>
+      </w:pPr>
+      <w:r>
+        <w:rPr>
+          <w:color w:val="000000"/>
+          <w:szCs w:val="24"/>
+          <w:lang w:eastAsia="en-US"/>
+        </w:rPr>
+        <w:t xml:space="preserve">The top of the page will include: </w:t>
+      </w:r>
+    </w:p>
+    <w:p>
+      <w:pPr>
+        <w:numPr>
+          <w:ilvl w:val="0"/>
+          <w:numId w:val="6"/>
+        </w:numPr>
+        <w:suppressAutoHyphens w:val="0"/>
+        <w:spacing w:after="0" w:line="240" w:lineRule="auto"/>
+      </w:pPr>
+      <w:r>
+        <w:rPr>
+          <w:color w:val="000000"/>
+          <w:szCs w:val="24"/>
+          <w:lang w:eastAsia="en-US"/>
+        </w:rPr>
+        <w:t>Student First Name</w:t>
+      </w:r>
+    </w:p>
+    <w:p>
+      <w:pPr>
+        <w:numPr>
+          <w:ilvl w:val="0"/>
+          <w:numId w:val="6"/>
+        </w:numPr>
+        <w:suppressAutoHyphens w:val="0"/>
+        <w:spacing w:after="0" w:line="240" w:lineRule="auto"/>
+      </w:pPr>
+      <w:r>
+        <w:rPr>
+          <w:color w:val="000000"/>
+          <w:szCs w:val="24"/>
+          <w:lang w:eastAsia="en-US"/>
+        </w:rPr>
+        <w:t>Student Last Name</w:t>
+      </w:r>
+    </w:p>
+    <w:p>
+      <w:pPr>
+        <w:numPr>
+          <w:ilvl w:val="0"/>
+          <w:numId w:val="6"/>
+        </w:numPr>
+        <w:suppressAutoHyphens w:val="0"/>
+        <w:spacing w:after="0" w:line="240" w:lineRule="auto"/>
+      </w:pPr>
+      <w:r>
+        <w:rPr>
+          <w:color w:val="000000"/>
+          <w:szCs w:val="24"/>
+          <w:lang w:eastAsia="en-US"/>
+        </w:rPr>
+        <w:t>Student ID</w:t>
+      </w:r>
+    </w:p>
+    <w:p>
+      <w:pPr>
+        <w:numPr>
+          <w:ilvl w:val="0"/>
+          <w:numId w:val="6"/>
+        </w:numPr>
+        <w:suppressAutoHyphens w:val="0"/>
+        <w:spacing w:after="0" w:line="240" w:lineRule="auto"/>
+      </w:pPr>
+      <w:r>
+        <w:rPr>
+          <w:color w:val="000000"/>
+          <w:szCs w:val="24"/>
+          <w:lang w:eastAsia="en-US"/>
+        </w:rPr>
+        <w:t xml:space="preserve">Student Unofficial GPA. </w:t>
+      </w:r>
+    </w:p>
+    <w:p>
+      <w:pPr>
+        <w:suppressAutoHyphens w:val="0"/>
+        <w:spacing w:after="0" w:line="240" w:lineRule="auto"/>
+        <w:ind w:left="720"/>
+        <w:rPr>
+          <w:color w:val="000000"/>
+          <w:szCs w:val="24"/>
+          <w:lang w:eastAsia="en-US"/>
+        </w:rPr>
+      </w:pPr>
+    </w:p>
+    <w:p>
+      <w:pPr>
+        <w:suppressAutoHyphens w:val="0"/>
+        <w:spacing w:after="0" w:line="240" w:lineRule="auto"/>
+      </w:pPr>
+      <w:r>
+        <w:rPr>
+          <w:color w:val="000000"/>
+          <w:szCs w:val="24"/>
+          <w:lang w:eastAsia="en-US"/>
+        </w:rPr>
+        <w:t xml:space="preserve">The center of the page will display a list containing information of every course the student is currently enrolled in. </w:t>
+      </w:r>
+    </w:p>
+    <w:p>
+      <w:pPr>
+        <w:suppressAutoHyphens w:val="0"/>
+        <w:spacing w:after="0" w:line="240" w:lineRule="auto"/>
+        <w:rPr>
+          <w:color w:val="000000"/>
+          <w:szCs w:val="24"/>
+          <w:lang w:eastAsia="en-US"/>
+        </w:rPr>
+      </w:pPr>
+    </w:p>
+    <w:p>
+      <w:pPr>
+        <w:suppressAutoHyphens w:val="0"/>
+        <w:spacing w:after="0" w:line="240" w:lineRule="auto"/>
+      </w:pPr>
+      <w:r>
+        <w:rPr>
+          <w:color w:val="000000"/>
+          <w:szCs w:val="24"/>
+          <w:lang w:eastAsia="en-US"/>
+        </w:rPr>
+        <w:t>This will include information such as:</w:t>
+      </w:r>
+    </w:p>
+    <w:p>
+      <w:pPr>
+        <w:numPr>
+          <w:ilvl w:val="0"/>
+          <w:numId w:val="7"/>
+        </w:numPr>
+        <w:suppressAutoHyphens w:val="0"/>
+        <w:spacing w:after="0" w:line="240" w:lineRule="auto"/>
+      </w:pPr>
+      <w:r>
+        <w:rPr>
+          <w:color w:val="000000"/>
+          <w:szCs w:val="24"/>
+          <w:lang w:eastAsia="en-US"/>
+        </w:rPr>
+        <w:t>Course Name</w:t>
+      </w:r>
+    </w:p>
+    <w:p>
+      <w:pPr>
+        <w:numPr>
+          <w:ilvl w:val="0"/>
+          <w:numId w:val="7"/>
+        </w:numPr>
+        <w:suppressAutoHyphens w:val="0"/>
+        <w:spacing w:after="0" w:line="240" w:lineRule="auto"/>
+      </w:pPr>
+      <w:r>
+        <w:rPr>
+          <w:color w:val="000000"/>
+          <w:szCs w:val="24"/>
+          <w:lang w:eastAsia="en-US"/>
+        </w:rPr>
+        <w:t>Course CRN Number</w:t>
+      </w:r>
+    </w:p>
+    <w:p>
+      <w:pPr>
+        <w:numPr>
+          <w:ilvl w:val="0"/>
+          <w:numId w:val="7"/>
+        </w:numPr>
+        <w:suppressAutoHyphens w:val="0"/>
+        <w:spacing w:after="0" w:line="240" w:lineRule="auto"/>
+      </w:pPr>
+      <w:r>
+        <w:rPr>
+          <w:color w:val="000000"/>
+          <w:szCs w:val="24"/>
+          <w:lang w:eastAsia="en-US"/>
+        </w:rPr>
+        <w:t>Course Date Interval</w:t>
+      </w:r>
+    </w:p>
+    <w:p>
+      <w:pPr>
+        <w:numPr>
+          <w:ilvl w:val="0"/>
+          <w:numId w:val="7"/>
+        </w:numPr>
+        <w:suppressAutoHyphens w:val="0"/>
+        <w:spacing w:after="0" w:line="240" w:lineRule="auto"/>
+      </w:pPr>
+      <w:r>
+        <w:rPr>
+          <w:color w:val="000000"/>
+          <w:szCs w:val="24"/>
+          <w:lang w:eastAsia="en-US"/>
+        </w:rPr>
+        <w:t>Course Time Interval</w:t>
+      </w:r>
+    </w:p>
+    <w:p>
+      <w:pPr>
+        <w:suppressAutoHyphens w:val="0"/>
+        <w:spacing w:after="0" w:line="240" w:lineRule="auto"/>
+        <w:ind w:left="720"/>
+        <w:rPr>
+          <w:color w:val="000000"/>
+          <w:szCs w:val="24"/>
+          <w:lang w:eastAsia="en-US"/>
+        </w:rPr>
+      </w:pPr>
+    </w:p>
+    <w:p>
+      <w:pPr>
+        <w:suppressAutoHyphens w:val="0"/>
+        <w:spacing w:after="0" w:line="240" w:lineRule="auto"/>
+      </w:pPr>
+      <w:r>
+        <w:rPr>
+          <w:color w:val="000000"/>
+          <w:szCs w:val="24"/>
+          <w:lang w:eastAsia="en-US"/>
+        </w:rPr>
+        <w:t>Each course element within the list will be click-able. Clicking a course element within the list will display another window containing that grades that student has earned within that course.</w:t>
+      </w:r>
+    </w:p>
+    <w:p>
+      <w:pPr>
+        <w:suppressAutoHyphens w:val="0"/>
+        <w:spacing w:after="0" w:line="240" w:lineRule="auto"/>
+        <w:rPr>
+          <w:color w:val="000000"/>
+          <w:szCs w:val="24"/>
+          <w:lang w:eastAsia="en-US"/>
+        </w:rPr>
+      </w:pPr>
+    </w:p>
+    <w:p>
+      <w:pPr>
+        <w:suppressAutoHyphens w:val="0"/>
+        <w:spacing w:after="0" w:line="240" w:lineRule="auto"/>
+      </w:pPr>
+      <w:r>
+        <w:rPr>
+          <w:color w:val="000000"/>
+          <w:szCs w:val="24"/>
+          <w:lang w:eastAsia="en-US"/>
+        </w:rPr>
+        <w:t>The bottom of the page will simply list the user-name of the currently logged in user.</w:t>
+      </w:r>
+    </w:p>
+    <w:p>
+      <w:pPr>
+        <w:suppressAutoHyphens w:val="0"/>
+        <w:spacing w:after="0" w:line="240" w:lineRule="auto"/>
+        <w:rPr>
+          <w:color w:val="000000"/>
+          <w:szCs w:val="24"/>
+          <w:lang w:eastAsia="en-US"/>
+        </w:rPr>
+      </w:pPr>
+    </w:p>
+    <w:p>
+      <w:pPr>
+        <w:suppressAutoHyphens w:val="0"/>
+        <w:spacing w:after="0" w:line="240" w:lineRule="auto"/>
+        <w:rPr>
+          <w:color w:val="000000"/>
+          <w:szCs w:val="24"/>
+          <w:lang w:eastAsia="en-US"/>
+        </w:rPr>
+      </w:pPr>
+    </w:p>
+    <w:p>
+      <w:pPr>
+        <w:suppressAutoHyphens w:val="0"/>
+        <w:spacing w:after="0" w:line="240" w:lineRule="auto"/>
+        <w:rPr>
+          <w:color w:val="000000"/>
+          <w:szCs w:val="24"/>
+          <w:lang w:eastAsia="en-US"/>
+        </w:rPr>
+      </w:pPr>
+    </w:p>
+    <w:p>
+      <w:pPr>
+        <w:suppressAutoHyphens w:val="0"/>
+        <w:spacing w:after="0" w:line="240" w:lineRule="auto"/>
+        <w:rPr>
+          <w:color w:val="000000"/>
+          <w:szCs w:val="24"/>
+          <w:lang w:eastAsia="en-US"/>
+        </w:rPr>
+      </w:pPr>
+    </w:p>
+    <w:p>
+      <w:pPr>
+        <w:suppressAutoHyphens w:val="0"/>
+        <w:spacing w:after="0" w:line="240" w:lineRule="auto"/>
+        <w:rPr>
+          <w:color w:val="000000"/>
+          <w:szCs w:val="24"/>
+          <w:lang w:eastAsia="en-US"/>
+        </w:rPr>
+      </w:pPr>
+    </w:p>
+    <w:p>
+      <w:pPr>
+        <w:suppressAutoHyphens w:val="0"/>
+        <w:spacing w:after="0" w:line="240" w:lineRule="auto"/>
         <w:rPr>
           <w:b/>
           <w:bCs/>
@@ -1576,397 +1889,8 @@
           <w:szCs w:val="32"/>
           <w:lang w:eastAsia="en-US"/>
         </w:rPr>
-        <w:t>Student Functionality</w:t>
-      </w:r>
-    </w:p>
-    <w:p>
-      <w:pPr>
-        <w:suppressAutoHyphens w:val="0"/>
-        <w:spacing w:after="0" w:line="240" w:lineRule="auto"/>
-        <w:rPr>
-          <w:color w:val="000000"/>
-          <w:szCs w:val="24"/>
-          <w:lang w:eastAsia="en-US"/>
-        </w:rPr>
-      </w:pPr>
-    </w:p>
-    <w:p>
-      <w:pPr>
-        <w:suppressAutoHyphens w:val="0"/>
-        <w:spacing w:after="0" w:line="240" w:lineRule="auto"/>
-      </w:pPr>
-      <w:r>
-        <w:rPr>
-          <w:color w:val="000000"/>
-          <w:szCs w:val="24"/>
-          <w:lang w:eastAsia="en-US"/>
-        </w:rPr>
-        <w:t xml:space="preserve">If user logs in on student account, they will be sent to the main student page, which will list all relevant student information from the database system. </w:t>
-      </w:r>
-    </w:p>
-    <w:p>
-      <w:pPr>
-        <w:suppressAutoHyphens w:val="0"/>
-        <w:spacing w:after="0" w:line="240" w:lineRule="auto"/>
-        <w:rPr>
-          <w:color w:val="000000"/>
-          <w:szCs w:val="24"/>
-          <w:lang w:eastAsia="en-US"/>
-        </w:rPr>
-      </w:pPr>
-    </w:p>
-    <w:p>
-      <w:pPr>
-        <w:suppressAutoHyphens w:val="0"/>
-        <w:spacing w:after="0" w:line="240" w:lineRule="auto"/>
-      </w:pPr>
-      <w:r>
-        <w:rPr>
-          <w:color w:val="000000"/>
-          <w:szCs w:val="24"/>
-          <w:lang w:eastAsia="en-US"/>
-        </w:rPr>
-        <w:t xml:space="preserve">The top of the page will include: </w:t>
-      </w:r>
-    </w:p>
-    <w:p>
-      <w:pPr>
-        <w:numPr>
-          <w:ilvl w:val="0"/>
-          <w:numId w:val="6"/>
-        </w:numPr>
-        <w:suppressAutoHyphens w:val="0"/>
-        <w:spacing w:after="0" w:line="240" w:lineRule="auto"/>
-      </w:pPr>
-      <w:r>
-        <w:rPr>
-          <w:color w:val="000000"/>
-          <w:szCs w:val="24"/>
-          <w:lang w:eastAsia="en-US"/>
-        </w:rPr>
-        <w:t>Student First Name</w:t>
-      </w:r>
-    </w:p>
-    <w:p>
-      <w:pPr>
-        <w:numPr>
-          <w:ilvl w:val="0"/>
-          <w:numId w:val="6"/>
-        </w:numPr>
-        <w:suppressAutoHyphens w:val="0"/>
-        <w:spacing w:after="0" w:line="240" w:lineRule="auto"/>
-      </w:pPr>
-      <w:r>
-        <w:rPr>
-          <w:color w:val="000000"/>
-          <w:szCs w:val="24"/>
-          <w:lang w:eastAsia="en-US"/>
-        </w:rPr>
-        <w:t>Student Last Name</w:t>
-      </w:r>
-    </w:p>
-    <w:p>
-      <w:pPr>
-        <w:numPr>
-          <w:ilvl w:val="0"/>
-          <w:numId w:val="6"/>
-        </w:numPr>
-        <w:suppressAutoHyphens w:val="0"/>
-        <w:spacing w:after="0" w:line="240" w:lineRule="auto"/>
-      </w:pPr>
-      <w:r>
-        <w:rPr>
-          <w:color w:val="000000"/>
-          <w:szCs w:val="24"/>
-          <w:lang w:eastAsia="en-US"/>
-        </w:rPr>
-        <w:t>Student ID</w:t>
-      </w:r>
-    </w:p>
-    <w:p>
-      <w:pPr>
-        <w:numPr>
-          <w:ilvl w:val="0"/>
-          <w:numId w:val="6"/>
-        </w:numPr>
-        <w:suppressAutoHyphens w:val="0"/>
-        <w:spacing w:after="0" w:line="240" w:lineRule="auto"/>
-      </w:pPr>
-      <w:r>
-        <w:rPr>
-          <w:color w:val="000000"/>
-          <w:szCs w:val="24"/>
-          <w:lang w:eastAsia="en-US"/>
-        </w:rPr>
-        <w:t xml:space="preserve">Student Unofficial GPA. </w:t>
-      </w:r>
-    </w:p>
-    <w:p>
-      <w:pPr>
-        <w:suppressAutoHyphens w:val="0"/>
-        <w:spacing w:after="0" w:line="240" w:lineRule="auto"/>
-        <w:ind w:left="720"/>
-        <w:rPr>
-          <w:color w:val="000000"/>
-          <w:szCs w:val="24"/>
-          <w:lang w:eastAsia="en-US"/>
-        </w:rPr>
-      </w:pPr>
-    </w:p>
-    <w:p>
-      <w:pPr>
-        <w:suppressAutoHyphens w:val="0"/>
-        <w:spacing w:after="0" w:line="240" w:lineRule="auto"/>
-      </w:pPr>
-      <w:r>
-        <w:rPr>
-          <w:color w:val="000000"/>
-          <w:szCs w:val="24"/>
-          <w:lang w:eastAsia="en-US"/>
-        </w:rPr>
-        <w:t xml:space="preserve">The center of the page will display a list containing information of every course the student is currently enrolled in. </w:t>
-      </w:r>
-    </w:p>
-    <w:p>
-      <w:pPr>
-        <w:suppressAutoHyphens w:val="0"/>
-        <w:spacing w:after="0" w:line="240" w:lineRule="auto"/>
-        <w:rPr>
-          <w:color w:val="000000"/>
-          <w:szCs w:val="24"/>
-          <w:lang w:eastAsia="en-US"/>
-        </w:rPr>
-      </w:pPr>
-    </w:p>
-    <w:p>
-      <w:pPr>
-        <w:suppressAutoHyphens w:val="0"/>
-        <w:spacing w:after="0" w:line="240" w:lineRule="auto"/>
-      </w:pPr>
-      <w:r>
-        <w:rPr>
-          <w:color w:val="000000"/>
-          <w:szCs w:val="24"/>
-          <w:lang w:eastAsia="en-US"/>
-        </w:rPr>
-        <w:t>This will include information such as:</w:t>
-      </w:r>
-    </w:p>
-    <w:p>
-      <w:pPr>
-        <w:numPr>
-          <w:ilvl w:val="0"/>
-          <w:numId w:val="7"/>
-        </w:numPr>
-        <w:suppressAutoHyphens w:val="0"/>
-        <w:spacing w:after="0" w:line="240" w:lineRule="auto"/>
-      </w:pPr>
-      <w:r>
-        <w:rPr>
-          <w:color w:val="000000"/>
-          <w:szCs w:val="24"/>
-          <w:lang w:eastAsia="en-US"/>
-        </w:rPr>
-        <w:t>Course Name</w:t>
-      </w:r>
-    </w:p>
-    <w:p>
-      <w:pPr>
-        <w:numPr>
-          <w:ilvl w:val="0"/>
-          <w:numId w:val="7"/>
-        </w:numPr>
-        <w:suppressAutoHyphens w:val="0"/>
-        <w:spacing w:after="0" w:line="240" w:lineRule="auto"/>
-      </w:pPr>
-      <w:r>
-        <w:rPr>
-          <w:color w:val="000000"/>
-          <w:szCs w:val="24"/>
-          <w:lang w:eastAsia="en-US"/>
-        </w:rPr>
-        <w:t>Course CRN Number</w:t>
-      </w:r>
-    </w:p>
-    <w:p>
-      <w:pPr>
-        <w:numPr>
-          <w:ilvl w:val="0"/>
-          <w:numId w:val="7"/>
-        </w:numPr>
-        <w:suppressAutoHyphens w:val="0"/>
-        <w:spacing w:after="0" w:line="240" w:lineRule="auto"/>
-      </w:pPr>
-      <w:r>
-        <w:rPr>
-          <w:color w:val="000000"/>
-          <w:szCs w:val="24"/>
-          <w:lang w:eastAsia="en-US"/>
-        </w:rPr>
-        <w:t>Course Date Interval</w:t>
-      </w:r>
-    </w:p>
-    <w:p>
-      <w:pPr>
-        <w:numPr>
-          <w:ilvl w:val="0"/>
-          <w:numId w:val="7"/>
-        </w:numPr>
-        <w:suppressAutoHyphens w:val="0"/>
-        <w:spacing w:after="0" w:line="240" w:lineRule="auto"/>
-      </w:pPr>
-      <w:r>
-        <w:rPr>
-          <w:color w:val="000000"/>
-          <w:szCs w:val="24"/>
-          <w:lang w:eastAsia="en-US"/>
-        </w:rPr>
-        <w:t>Course Time Interval</w:t>
-      </w:r>
-    </w:p>
-    <w:p>
-      <w:pPr>
-        <w:suppressAutoHyphens w:val="0"/>
-        <w:spacing w:after="0" w:line="240" w:lineRule="auto"/>
-        <w:ind w:left="720"/>
-        <w:rPr>
-          <w:color w:val="000000"/>
-          <w:szCs w:val="24"/>
-          <w:lang w:eastAsia="en-US"/>
-        </w:rPr>
-      </w:pPr>
-    </w:p>
-    <w:p>
-      <w:pPr>
-        <w:suppressAutoHyphens w:val="0"/>
-        <w:spacing w:after="0" w:line="240" w:lineRule="auto"/>
-      </w:pPr>
-      <w:r>
-        <w:rPr>
-          <w:color w:val="000000"/>
-          <w:szCs w:val="24"/>
-          <w:lang w:eastAsia="en-US"/>
-        </w:rPr>
-        <w:t>Each course element within the list will be click-able. Clicking a course element within the list will display another window containing that grades that student has earned within that course.</w:t>
-      </w:r>
-    </w:p>
-    <w:p>
-      <w:pPr>
-        <w:suppressAutoHyphens w:val="0"/>
-        <w:spacing w:after="0" w:line="240" w:lineRule="auto"/>
-        <w:rPr>
-          <w:color w:val="000000"/>
-          <w:szCs w:val="24"/>
-          <w:lang w:eastAsia="en-US"/>
-        </w:rPr>
-      </w:pPr>
-    </w:p>
-    <w:p>
-      <w:pPr>
-        <w:suppressAutoHyphens w:val="0"/>
-        <w:spacing w:after="0" w:line="240" w:lineRule="auto"/>
-      </w:pPr>
-      <w:r>
-        <w:rPr>
-          <w:color w:val="000000"/>
-          <w:szCs w:val="24"/>
-          <w:lang w:eastAsia="en-US"/>
-        </w:rPr>
-        <w:t>The bottom of the page will simply list the user-name of the currently logged in user.</w:t>
-      </w:r>
-    </w:p>
-    <w:p>
-      <w:pPr>
-        <w:suppressAutoHyphens w:val="0"/>
-        <w:spacing w:after="0" w:line="240" w:lineRule="auto"/>
-        <w:rPr>
-          <w:color w:val="000000"/>
-          <w:szCs w:val="24"/>
-          <w:lang w:eastAsia="en-US"/>
-        </w:rPr>
-      </w:pPr>
-    </w:p>
-    <w:p>
-      <w:pPr>
-        <w:suppressAutoHyphens w:val="0"/>
-        <w:spacing w:after="0" w:line="240" w:lineRule="auto"/>
-        <w:rPr>
-          <w:color w:val="000000"/>
-          <w:szCs w:val="24"/>
-          <w:lang w:eastAsia="en-US"/>
-        </w:rPr>
-      </w:pPr>
-    </w:p>
-    <w:p>
-      <w:pPr>
-        <w:suppressAutoHyphens w:val="0"/>
-        <w:spacing w:after="0" w:line="240" w:lineRule="auto"/>
-        <w:rPr>
-          <w:color w:val="000000"/>
-          <w:szCs w:val="24"/>
-          <w:lang w:eastAsia="en-US"/>
-        </w:rPr>
-      </w:pPr>
-    </w:p>
-    <w:p>
-      <w:pPr>
-        <w:suppressAutoHyphens w:val="0"/>
-        <w:spacing w:after="0" w:line="240" w:lineRule="auto"/>
-        <w:rPr>
-          <w:color w:val="000000"/>
-          <w:szCs w:val="24"/>
-          <w:lang w:eastAsia="en-US"/>
-        </w:rPr>
-      </w:pPr>
-    </w:p>
-    <w:p>
-      <w:pPr>
-        <w:suppressAutoHyphens w:val="0"/>
-        <w:spacing w:after="0" w:line="240" w:lineRule="auto"/>
-        <w:rPr>
-          <w:color w:val="000000"/>
-          <w:szCs w:val="24"/>
-          <w:lang w:eastAsia="en-US"/>
-        </w:rPr>
-      </w:pPr>
-    </w:p>
-    <w:p>
-      <w:pPr>
-        <w:suppressAutoHyphens w:val="0"/>
-        <w:spacing w:after="0" w:line="240" w:lineRule="auto"/>
-        <w:rPr>
-          <w:color w:val="000000"/>
-          <w:szCs w:val="24"/>
-          <w:lang w:eastAsia="en-US"/>
-        </w:rPr>
-      </w:pPr>
-    </w:p>
-    <w:p>
-      <w:pPr>
-        <w:suppressAutoHyphens w:val="0"/>
-        <w:spacing w:after="0" w:line="240" w:lineRule="auto"/>
-        <w:rPr>
-          <w:color w:val="000000"/>
-          <w:szCs w:val="24"/>
-          <w:lang w:eastAsia="en-US"/>
-        </w:rPr>
-      </w:pPr>
-    </w:p>
-    <w:p>
-      <w:pPr>
-        <w:suppressAutoHyphens w:val="0"/>
-        <w:spacing w:after="0" w:line="240" w:lineRule="auto"/>
-        <w:rPr>
-          <w:color w:val="000000"/>
-          <w:szCs w:val="24"/>
-          <w:lang w:eastAsia="en-US"/>
-        </w:rPr>
-      </w:pPr>
-    </w:p>
-    <w:p>
-      <w:pPr>
-        <w:suppressAutoHyphens w:val="0"/>
-        <w:spacing w:after="0" w:line="240" w:lineRule="auto"/>
+      </w:pPr>
+      <w:r>
         <w:rPr>
           <w:b/>
           <w:bCs/>
@@ -1975,16 +1899,7 @@
           <w:szCs w:val="32"/>
           <w:lang w:eastAsia="en-US"/>
         </w:rPr>
-      </w:pPr>
-      <w:r>
-        <w:rPr>
-          <w:b/>
-          <w:bCs/>
-          <w:color w:val="000000"/>
-          <w:sz w:val="32"/>
-          <w:szCs w:val="32"/>
-          <w:lang w:eastAsia="en-US"/>
-        </w:rPr>
+        <w:lastRenderedPageBreak/>
         <w:t>Administrator Functionality</w:t>
       </w:r>
     </w:p>
@@ -2119,8 +2034,8 @@
         <w:suppressAutoHyphens w:val="0"/>
         <w:spacing w:after="0" w:line="240" w:lineRule="auto"/>
       </w:pPr>
-      <w:bookmarkStart w:id="1" w:name="__DdeLink__644_173427558"/>
-      <w:bookmarkEnd w:id="1"/>
+      <w:bookmarkStart w:id="0" w:name="__DdeLink__644_173427558"/>
+      <w:bookmarkEnd w:id="0"/>
       <w:r>
         <w:rPr>
           <w:color w:val="000000"/>
@@ -2153,25 +2068,23 @@
           <w:szCs w:val="24"/>
           <w:lang w:eastAsia="en-US"/>
         </w:rPr>
-        <w:t xml:space="preserve">Clicking on one of the listed student elements will display that student’s view to the center-right of the screen. From this view, administrators will be able to edit the </w:t>
-      </w:r>
-      <w:proofErr w:type="gramStart"/>
+        <w:t>Clicking on one of the listed student elements will display that student’s view to the center-right of the screen. From this view, administrators will be able to edit the student</w:t>
+      </w:r>
       <w:r>
         <w:rPr>
           <w:color w:val="000000"/>
           <w:szCs w:val="24"/>
           <w:lang w:eastAsia="en-US"/>
         </w:rPr>
-        <w:t>students</w:t>
-      </w:r>
-      <w:proofErr w:type="gramEnd"/>
+        <w:t>’</w:t>
+      </w:r>
       <w:r>
         <w:rPr>
           <w:color w:val="000000"/>
           <w:szCs w:val="24"/>
           <w:lang w:eastAsia="en-US"/>
         </w:rPr>
-        <w:t xml:space="preserve"> information.</w:t>
+        <w:t>s information.</w:t>
       </w:r>
     </w:p>
     <w:p>
@@ -2382,8 +2295,8 @@
           <w:numId w:val="4"/>
         </w:numPr>
       </w:pPr>
-      <w:bookmarkStart w:id="2" w:name="_Toc246755790"/>
-      <w:bookmarkEnd w:id="2"/>
+      <w:bookmarkStart w:id="1" w:name="_Toc246755790"/>
+      <w:bookmarkEnd w:id="1"/>
       <w:r>
         <w:lastRenderedPageBreak/>
         <w:t>Functional Requirements</w:t>
@@ -2824,7 +2737,12 @@
         </w:numPr>
       </w:pPr>
       <w:r>
-        <w:t>University courses and course work.</w:t>
+        <w:t>University courses and co</w:t>
+      </w:r>
+      <w:bookmarkStart w:id="2" w:name="_GoBack"/>
+      <w:bookmarkEnd w:id="2"/>
+      <w:r>
+        <w:t>urse work.</w:t>
       </w:r>
     </w:p>
     <w:p>
@@ -4653,13 +4571,11 @@
         </w:numPr>
       </w:pPr>
       <w:r>
-        <w:t xml:space="preserve">Project Leader: Justin </w:t>
-      </w:r>
-      <w:proofErr w:type="spellStart"/>
-      <w:r>
-        <w:t>Sexxton</w:t>
-      </w:r>
-      <w:proofErr w:type="spellEnd"/>
+        <w:t>Project Leader: Justin Se</w:t>
+      </w:r>
+      <w:r>
+        <w:t>xton</w:t>
+      </w:r>
     </w:p>
     <w:p>
       <w:pPr>
@@ -4867,7 +4783,7 @@
                     <pic:cNvPicPr/>
                   </pic:nvPicPr>
                   <pic:blipFill>
-                    <a:blip r:embed="rId5">
+                    <a:blip r:embed="rId7">
                       <a:extLst>
                         <a:ext uri="{28A0092B-C50C-407E-A947-70E740481C1C}">
                           <a14:useLocalDpi xmlns:a14="http://schemas.microsoft.com/office/drawing/2010/main" val="0"/>
@@ -5580,14 +5496,93 @@
     <w:p/>
     <w:p/>
     <w:sectPr>
+      <w:headerReference w:type="default" r:id="rId8"/>
+      <w:headerReference w:type="first" r:id="rId9"/>
       <w:pgSz w:w="12240" w:h="15840"/>
       <w:pgMar w:top="1440" w:right="1800" w:bottom="1440" w:left="1800" w:header="0" w:footer="0" w:gutter="0"/>
+      <w:pgNumType w:start="1"/>
       <w:cols w:space="720"/>
       <w:formProt w:val="0"/>
       <w:docGrid w:linePitch="360" w:charSpace="-6145"/>
     </w:sectPr>
   </w:body>
 </w:document>
+</file>
+
+<file path=word/endnotes.xml><?xml version="1.0" encoding="utf-8"?>
+<w:endnotes xmlns:wpc="http://schemas.microsoft.com/office/word/2010/wordprocessingCanvas" xmlns:mc="http://schemas.openxmlformats.org/markup-compatibility/2006" xmlns:o="urn:schemas-microsoft-com:office:office" xmlns:r="http://schemas.openxmlformats.org/officeDocument/2006/relationships" xmlns:m="http://schemas.openxmlformats.org/officeDocument/2006/math" xmlns:v="urn:schemas-microsoft-com:vml" xmlns:wp14="http://schemas.microsoft.com/office/word/2010/wordprocessingDrawing" xmlns:wp="http://schemas.openxmlformats.org/drawingml/2006/wordprocessingDrawing" xmlns:w10="urn:schemas-microsoft-com:office:word" xmlns:w="http://schemas.openxmlformats.org/wordprocessingml/2006/main" xmlns:w14="http://schemas.microsoft.com/office/word/2010/wordml" xmlns:w15="http://schemas.microsoft.com/office/word/2012/wordml" xmlns:wpg="http://schemas.microsoft.com/office/word/2010/wordprocessingGroup" xmlns:wpi="http://schemas.microsoft.com/office/word/2010/wordprocessingInk" xmlns:wne="http://schemas.microsoft.com/office/word/2006/wordml" xmlns:wps="http://schemas.microsoft.com/office/word/2010/wordprocessingShape" mc:Ignorable="w14 w15 wp14">
+  <w:endnote w:type="separator" w:id="-1">
+    <w:p>
+      <w:pPr>
+        <w:spacing w:after="0" w:line="240" w:lineRule="auto"/>
+      </w:pPr>
+      <w:r>
+        <w:separator/>
+      </w:r>
+    </w:p>
+  </w:endnote>
+  <w:endnote w:type="continuationSeparator" w:id="0">
+    <w:p>
+      <w:pPr>
+        <w:spacing w:after="0" w:line="240" w:lineRule="auto"/>
+      </w:pPr>
+      <w:r>
+        <w:continuationSeparator/>
+      </w:r>
+    </w:p>
+  </w:endnote>
+</w:endnotes>
+</file>
+
+<file path=word/footnotes.xml><?xml version="1.0" encoding="utf-8"?>
+<w:footnotes xmlns:wpc="http://schemas.microsoft.com/office/word/2010/wordprocessingCanvas" xmlns:mc="http://schemas.openxmlformats.org/markup-compatibility/2006" xmlns:o="urn:schemas-microsoft-com:office:office" xmlns:r="http://schemas.openxmlformats.org/officeDocument/2006/relationships" xmlns:m="http://schemas.openxmlformats.org/officeDocument/2006/math" xmlns:v="urn:schemas-microsoft-com:vml" xmlns:wp14="http://schemas.microsoft.com/office/word/2010/wordprocessingDrawing" xmlns:wp="http://schemas.openxmlformats.org/drawingml/2006/wordprocessingDrawing" xmlns:w10="urn:schemas-microsoft-com:office:word" xmlns:w="http://schemas.openxmlformats.org/wordprocessingml/2006/main" xmlns:w14="http://schemas.microsoft.com/office/word/2010/wordml" xmlns:w15="http://schemas.microsoft.com/office/word/2012/wordml" xmlns:wpg="http://schemas.microsoft.com/office/word/2010/wordprocessingGroup" xmlns:wpi="http://schemas.microsoft.com/office/word/2010/wordprocessingInk" xmlns:wne="http://schemas.microsoft.com/office/word/2006/wordml" xmlns:wps="http://schemas.microsoft.com/office/word/2010/wordprocessingShape" mc:Ignorable="w14 w15 wp14">
+  <w:footnote w:type="separator" w:id="-1">
+    <w:p>
+      <w:pPr>
+        <w:spacing w:after="0" w:line="240" w:lineRule="auto"/>
+      </w:pPr>
+      <w:r>
+        <w:separator/>
+      </w:r>
+    </w:p>
+  </w:footnote>
+  <w:footnote w:type="continuationSeparator" w:id="0">
+    <w:p>
+      <w:pPr>
+        <w:spacing w:after="0" w:line="240" w:lineRule="auto"/>
+      </w:pPr>
+      <w:r>
+        <w:continuationSeparator/>
+      </w:r>
+    </w:p>
+  </w:footnote>
+</w:footnotes>
+</file>
+
+<file path=word/header1.xml><?xml version="1.0" encoding="utf-8"?>
+<w:hdr xmlns:wpc="http://schemas.microsoft.com/office/word/2010/wordprocessingCanvas" xmlns:mc="http://schemas.openxmlformats.org/markup-compatibility/2006" xmlns:o="urn:schemas-microsoft-com:office:office" xmlns:r="http://schemas.openxmlformats.org/officeDocument/2006/relationships" xmlns:m="http://schemas.openxmlformats.org/officeDocument/2006/math" xmlns:v="urn:schemas-microsoft-com:vml" xmlns:wp14="http://schemas.microsoft.com/office/word/2010/wordprocessingDrawing" xmlns:wp="http://schemas.openxmlformats.org/drawingml/2006/wordprocessingDrawing" xmlns:w10="urn:schemas-microsoft-com:office:word" xmlns:w="http://schemas.openxmlformats.org/wordprocessingml/2006/main" xmlns:w14="http://schemas.microsoft.com/office/word/2010/wordml" xmlns:w15="http://schemas.microsoft.com/office/word/2012/wordml" xmlns:wpg="http://schemas.microsoft.com/office/word/2010/wordprocessingGroup" xmlns:wpi="http://schemas.microsoft.com/office/word/2010/wordprocessingInk" xmlns:wne="http://schemas.microsoft.com/office/word/2006/wordml" xmlns:wps="http://schemas.microsoft.com/office/word/2010/wordprocessingShape" mc:Ignorable="w14 w15 wp14">
+  <w:p>
+    <w:pPr>
+      <w:pStyle w:val="Header"/>
+    </w:pPr>
+  </w:p>
+</w:hdr>
+</file>
+
+<file path=word/header2.xml><?xml version="1.0" encoding="utf-8"?>
+<w:hdr xmlns:wpc="http://schemas.microsoft.com/office/word/2010/wordprocessingCanvas" xmlns:mc="http://schemas.openxmlformats.org/markup-compatibility/2006" xmlns:o="urn:schemas-microsoft-com:office:office" xmlns:r="http://schemas.openxmlformats.org/officeDocument/2006/relationships" xmlns:m="http://schemas.openxmlformats.org/officeDocument/2006/math" xmlns:v="urn:schemas-microsoft-com:vml" xmlns:wp14="http://schemas.microsoft.com/office/word/2010/wordprocessingDrawing" xmlns:wp="http://schemas.openxmlformats.org/drawingml/2006/wordprocessingDrawing" xmlns:w10="urn:schemas-microsoft-com:office:word" xmlns:w="http://schemas.openxmlformats.org/wordprocessingml/2006/main" xmlns:w14="http://schemas.microsoft.com/office/word/2010/wordml" xmlns:w15="http://schemas.microsoft.com/office/word/2012/wordml" xmlns:wpg="http://schemas.microsoft.com/office/word/2010/wordprocessingGroup" xmlns:wpi="http://schemas.microsoft.com/office/word/2010/wordprocessingInk" xmlns:wne="http://schemas.microsoft.com/office/word/2006/wordml" xmlns:wps="http://schemas.microsoft.com/office/word/2010/wordprocessingShape" mc:Ignorable="w14 w15 wp14">
+  <w:p>
+    <w:pPr>
+      <w:pStyle w:val="Header"/>
+      <w:jc w:val="right"/>
+    </w:pPr>
+  </w:p>
+  <w:p>
+    <w:pPr>
+      <w:pStyle w:val="Header"/>
+    </w:pPr>
+  </w:p>
+</w:hdr>
 </file>
 
 <file path=word/numbering.xml><?xml version="1.0" encoding="utf-8"?>
@@ -7566,6 +7561,60 @@
       <w:ind w:left="480"/>
     </w:pPr>
   </w:style>
+  <w:style w:type="paragraph" w:styleId="Header">
+    <w:name w:val="header"/>
+    <w:basedOn w:val="Normal"/>
+    <w:link w:val="HeaderChar"/>
+    <w:uiPriority w:val="99"/>
+    <w:unhideWhenUsed/>
+    <w:rsid w:val="00303723"/>
+    <w:pPr>
+      <w:tabs>
+        <w:tab w:val="center" w:pos="4680"/>
+        <w:tab w:val="right" w:pos="9360"/>
+      </w:tabs>
+      <w:spacing w:after="0" w:line="240" w:lineRule="auto"/>
+    </w:pPr>
+  </w:style>
+  <w:style w:type="character" w:customStyle="1" w:styleId="HeaderChar">
+    <w:name w:val="Header Char"/>
+    <w:basedOn w:val="DefaultParagraphFont"/>
+    <w:link w:val="Header"/>
+    <w:uiPriority w:val="99"/>
+    <w:rsid w:val="00303723"/>
+    <w:rPr>
+      <w:rFonts w:ascii="Times New Roman" w:eastAsia="Times New Roman" w:hAnsi="Times New Roman" w:cs="Times New Roman"/>
+      <w:sz w:val="24"/>
+      <w:lang w:eastAsia="ar-SA"/>
+    </w:rPr>
+  </w:style>
+  <w:style w:type="paragraph" w:styleId="Footer">
+    <w:name w:val="footer"/>
+    <w:basedOn w:val="Normal"/>
+    <w:link w:val="FooterChar"/>
+    <w:uiPriority w:val="99"/>
+    <w:unhideWhenUsed/>
+    <w:rsid w:val="00303723"/>
+    <w:pPr>
+      <w:tabs>
+        <w:tab w:val="center" w:pos="4680"/>
+        <w:tab w:val="right" w:pos="9360"/>
+      </w:tabs>
+      <w:spacing w:after="0" w:line="240" w:lineRule="auto"/>
+    </w:pPr>
+  </w:style>
+  <w:style w:type="character" w:customStyle="1" w:styleId="FooterChar">
+    <w:name w:val="Footer Char"/>
+    <w:basedOn w:val="DefaultParagraphFont"/>
+    <w:link w:val="Footer"/>
+    <w:uiPriority w:val="99"/>
+    <w:rsid w:val="00303723"/>
+    <w:rPr>
+      <w:rFonts w:ascii="Times New Roman" w:eastAsia="Times New Roman" w:hAnsi="Times New Roman" w:cs="Times New Roman"/>
+      <w:sz w:val="24"/>
+      <w:lang w:eastAsia="ar-SA"/>
+    </w:rPr>
+  </w:style>
 </w:styles>
 </file>
 

</xml_diff>